<commit_message>
Adding new samples, updating resumes
</commit_message>
<xml_diff>
--- a/resumes/Resume-Jay-Sprout-All.docx
+++ b/resumes/Resume-Jay-Sprout-All.docx
@@ -342,6 +342,9 @@
         <w:br/>
       </w:r>
       <w:r>
+        <w:t xml:space="preserve">Captivate | </w:t>
+      </w:r>
+      <w:r>
         <w:t>Git</w:t>
       </w:r>
       <w:r>
@@ -394,6 +397,7 @@
           <w:color w:val="7030A0"/>
           <w:sz w:val="28"/>
           <w:szCs w:val="28"/>
+          <w:lang w:val="es-ES"/>
         </w:rPr>
       </w:pPr>
       <w:r>
@@ -404,6 +408,7 @@
           <w:color w:val="7030A0"/>
           <w:sz w:val="28"/>
           <w:szCs w:val="28"/>
+          <w:lang w:val="es-ES"/>
         </w:rPr>
         <w:t>EXPERIENCE</w:t>
       </w:r>
@@ -462,6 +467,26 @@
           <w:szCs w:val="24"/>
         </w:rPr>
         <w:t xml:space="preserve">, Elite Cadre </w:t>
+      </w:r>
+      <w:r>
+        <w:rPr>
+          <w:rFonts w:ascii="Arial" w:hAnsi="Arial" w:cs="Arial"/>
+          <w:b/>
+          <w:bCs/>
+          <w:sz w:val="24"/>
+          <w:szCs w:val="24"/>
+        </w:rPr>
+        <w:t>(name ch</w:t>
+      </w:r>
+      <w:r>
+        <w:rPr>
+          <w:rFonts w:ascii="Arial" w:hAnsi="Arial" w:cs="Arial"/>
+          <w:b/>
+          <w:bCs/>
+          <w:sz w:val="24"/>
+          <w:szCs w:val="24"/>
+        </w:rPr>
+        <w:t>anges as partners join)</w:t>
       </w:r>
     </w:p>
     <w:p>
@@ -552,7 +577,19 @@
         <w:rPr>
           <w:rFonts w:cs="Arial"/>
         </w:rPr>
-        <w:t>Business Development</w:t>
+        <w:t>Business</w:t>
+      </w:r>
+      <w:r>
+        <w:rPr>
+          <w:rFonts w:cs="Arial"/>
+        </w:rPr>
+        <w:t>, Employee, and Leadership</w:t>
+      </w:r>
+      <w:r>
+        <w:rPr>
+          <w:rFonts w:cs="Arial"/>
+        </w:rPr>
+        <w:t xml:space="preserve"> Development</w:t>
       </w:r>
     </w:p>
     <w:p>
@@ -697,6 +734,8 @@
         <w:pStyle w:val="Heading2"/>
         <w:rPr>
           <w:rFonts w:ascii="Arial" w:hAnsi="Arial" w:cs="Arial"/>
+          <w:b/>
+          <w:bCs/>
           <w:sz w:val="24"/>
           <w:szCs w:val="24"/>
         </w:rPr>
@@ -714,6 +753,8 @@
       <w:r>
         <w:rPr>
           <w:rFonts w:ascii="Arial" w:hAnsi="Arial" w:cs="Arial"/>
+          <w:b/>
+          <w:bCs/>
           <w:sz w:val="24"/>
           <w:szCs w:val="24"/>
         </w:rPr>
@@ -1091,6 +1132,8 @@
       <w:r>
         <w:rPr>
           <w:rFonts w:ascii="Arial" w:hAnsi="Arial" w:cs="Arial"/>
+          <w:b/>
+          <w:bCs/>
           <w:sz w:val="24"/>
           <w:szCs w:val="24"/>
         </w:rPr>
@@ -1269,6 +1312,8 @@
           <w:rFonts w:ascii="Arial" w:hAnsi="Arial" w:cs="Arial"/>
           <w:b/>
           <w:bCs/>
+          <w:sz w:val="24"/>
+          <w:szCs w:val="24"/>
         </w:rPr>
       </w:pPr>
       <w:r>
@@ -1287,9 +1332,21 @@
           <w:rFonts w:ascii="Arial" w:hAnsi="Arial" w:cs="Arial"/>
           <w:b/>
           <w:bCs/>
+          <w:sz w:val="24"/>
+          <w:szCs w:val="24"/>
         </w:rPr>
         <w:t>Home Shopping Network</w:t>
       </w:r>
+      <w:r>
+        <w:rPr>
+          <w:rFonts w:ascii="Arial" w:hAnsi="Arial" w:cs="Arial"/>
+          <w:b/>
+          <w:bCs/>
+          <w:sz w:val="24"/>
+          <w:szCs w:val="24"/>
+        </w:rPr>
+        <w:t xml:space="preserve"> (contract)</w:t>
+      </w:r>
     </w:p>
     <w:p>
       <w:pPr>
@@ -1334,6 +1391,8 @@
           <w:rFonts w:ascii="Arial" w:hAnsi="Arial" w:cs="Arial"/>
           <w:b/>
           <w:bCs/>
+          <w:sz w:val="24"/>
+          <w:szCs w:val="24"/>
         </w:rPr>
       </w:pPr>
       <w:r>
@@ -1351,9 +1410,21 @@
           <w:rFonts w:ascii="Arial" w:hAnsi="Arial" w:cs="Arial"/>
           <w:b/>
           <w:bCs/>
+          <w:sz w:val="24"/>
+          <w:szCs w:val="24"/>
         </w:rPr>
         <w:t>Verizon</w:t>
       </w:r>
+      <w:r>
+        <w:rPr>
+          <w:rFonts w:ascii="Arial" w:hAnsi="Arial" w:cs="Arial"/>
+          <w:b/>
+          <w:bCs/>
+          <w:sz w:val="24"/>
+          <w:szCs w:val="24"/>
+        </w:rPr>
+        <w:t xml:space="preserve"> (contract)</w:t>
+      </w:r>
     </w:p>
     <w:p>
       <w:pPr>
@@ -1404,6 +1475,8 @@
           <w:rFonts w:ascii="Arial" w:hAnsi="Arial" w:cs="Arial"/>
           <w:b/>
           <w:bCs/>
+          <w:sz w:val="24"/>
+          <w:szCs w:val="24"/>
         </w:rPr>
       </w:pPr>
       <w:r>
@@ -1421,6 +1494,8 @@
           <w:rFonts w:ascii="Arial" w:hAnsi="Arial" w:cs="Arial"/>
           <w:b/>
           <w:bCs/>
+          <w:sz w:val="24"/>
+          <w:szCs w:val="24"/>
         </w:rPr>
         <w:t>Bisk Education</w:t>
       </w:r>
@@ -1685,6 +1760,8 @@
           <w:rFonts w:ascii="Arial" w:hAnsi="Arial" w:cs="Arial"/>
           <w:b/>
           <w:bCs/>
+          <w:sz w:val="24"/>
+          <w:szCs w:val="24"/>
         </w:rPr>
       </w:pPr>
       <w:r>
@@ -1713,6 +1790,8 @@
           <w:rFonts w:ascii="Arial" w:hAnsi="Arial" w:cs="Arial"/>
           <w:b/>
           <w:bCs/>
+          <w:sz w:val="24"/>
+          <w:szCs w:val="24"/>
         </w:rPr>
         <w:t>Cruisin</w:t>
       </w:r>
@@ -1722,6 +1801,8 @@
           <w:rFonts w:ascii="Arial" w:hAnsi="Arial" w:cs="Arial"/>
           <w:b/>
           <w:bCs/>
+          <w:sz w:val="24"/>
+          <w:szCs w:val="24"/>
         </w:rPr>
         <w:t xml:space="preserve">' Style Magazine </w:t>
       </w:r>
@@ -1843,6 +1924,8 @@
           <w:rFonts w:ascii="Arial" w:hAnsi="Arial" w:cs="Arial"/>
           <w:b/>
           <w:bCs/>
+          <w:sz w:val="24"/>
+          <w:szCs w:val="24"/>
         </w:rPr>
       </w:pPr>
       <w:r>
@@ -1870,8 +1953,20 @@
           <w:rFonts w:ascii="Arial" w:hAnsi="Arial" w:cs="Arial"/>
           <w:b/>
           <w:bCs/>
+          <w:sz w:val="24"/>
+          <w:szCs w:val="24"/>
         </w:rPr>
         <w:t>AT&amp;T</w:t>
+      </w:r>
+      <w:r>
+        <w:rPr>
+          <w:rFonts w:ascii="Arial" w:hAnsi="Arial" w:cs="Arial"/>
+          <w:b/>
+          <w:bCs/>
+          <w:sz w:val="24"/>
+          <w:szCs w:val="24"/>
+        </w:rPr>
+        <w:t xml:space="preserve"> (contract)</w:t>
       </w:r>
     </w:p>
     <w:p>
@@ -1946,6 +2041,8 @@
           <w:rFonts w:ascii="Arial" w:hAnsi="Arial" w:cs="Arial"/>
           <w:b/>
           <w:bCs/>
+          <w:sz w:val="24"/>
+          <w:szCs w:val="24"/>
         </w:rPr>
       </w:pPr>
       <w:r>
@@ -1963,6 +2060,8 @@
           <w:rFonts w:ascii="Arial" w:hAnsi="Arial" w:cs="Arial"/>
           <w:b/>
           <w:bCs/>
+          <w:sz w:val="24"/>
+          <w:szCs w:val="24"/>
         </w:rPr>
         <w:t xml:space="preserve">Little Caesar's </w:t>
       </w:r>
@@ -2069,6 +2168,8 @@
           <w:rFonts w:ascii="Arial" w:hAnsi="Arial" w:cs="Arial"/>
           <w:b/>
           <w:bCs/>
+          <w:sz w:val="24"/>
+          <w:szCs w:val="24"/>
         </w:rPr>
       </w:pPr>
       <w:r>
@@ -2106,6 +2207,8 @@
           <w:rFonts w:ascii="Arial" w:hAnsi="Arial" w:cs="Arial"/>
           <w:b/>
           <w:bCs/>
+          <w:sz w:val="24"/>
+          <w:szCs w:val="24"/>
         </w:rPr>
         <w:t xml:space="preserve">Vale Solutions </w:t>
       </w:r>
@@ -2188,6 +2291,8 @@
           <w:rFonts w:ascii="Arial" w:hAnsi="Arial" w:cs="Arial"/>
           <w:b/>
           <w:bCs/>
+          <w:sz w:val="24"/>
+          <w:szCs w:val="24"/>
         </w:rPr>
       </w:pPr>
       <w:r>
@@ -2215,8 +2320,20 @@
           <w:rFonts w:ascii="Arial" w:hAnsi="Arial" w:cs="Arial"/>
           <w:b/>
           <w:bCs/>
-        </w:rPr>
-        <w:t xml:space="preserve">Raytheon Professional Services </w:t>
+          <w:sz w:val="24"/>
+          <w:szCs w:val="24"/>
+        </w:rPr>
+        <w:t>Raytheon Professional Services</w:t>
+      </w:r>
+      <w:r>
+        <w:rPr>
+          <w:rFonts w:ascii="Arial" w:hAnsi="Arial" w:cs="Arial"/>
+          <w:b/>
+          <w:bCs/>
+          <w:sz w:val="24"/>
+          <w:szCs w:val="24"/>
+        </w:rPr>
+        <w:t xml:space="preserve"> (contract)</w:t>
       </w:r>
     </w:p>
     <w:p>
@@ -2279,6 +2396,8 @@
           <w:rFonts w:ascii="Arial" w:hAnsi="Arial" w:cs="Arial"/>
           <w:b/>
           <w:bCs/>
+          <w:sz w:val="24"/>
+          <w:szCs w:val="24"/>
         </w:rPr>
       </w:pPr>
       <w:r>
@@ -2296,6 +2415,8 @@
           <w:rFonts w:ascii="Arial" w:hAnsi="Arial" w:cs="Arial"/>
           <w:b/>
           <w:bCs/>
+          <w:sz w:val="24"/>
+          <w:szCs w:val="24"/>
         </w:rPr>
         <w:t xml:space="preserve">Volt </w:t>
       </w:r>
@@ -2362,13 +2483,17 @@
           <w:rFonts w:ascii="Arial" w:hAnsi="Arial" w:cs="Arial"/>
           <w:b/>
           <w:bCs/>
-        </w:rPr>
-      </w:pPr>
-      <w:r>
-        <w:rPr>
-          <w:rFonts w:ascii="Arial" w:hAnsi="Arial" w:cs="Arial"/>
-          <w:b/>
-          <w:bCs/>
+          <w:sz w:val="24"/>
+          <w:szCs w:val="24"/>
+        </w:rPr>
+      </w:pPr>
+      <w:r>
+        <w:rPr>
+          <w:rFonts w:ascii="Arial" w:hAnsi="Arial" w:cs="Arial"/>
+          <w:b/>
+          <w:bCs/>
+          <w:sz w:val="24"/>
+          <w:szCs w:val="24"/>
         </w:rPr>
         <w:lastRenderedPageBreak/>
         <w:t xml:space="preserve">Web Development &amp; Graphic Design Instructor, Freelance </w:t>
@@ -3770,8 +3895,21 @@
           <w:rFonts w:cs="Arial"/>
           <w:bCs/>
         </w:rPr>
-        <w:t xml:space="preserve">Code for Tampa Bay, </w:t>
-      </w:r>
+        <w:t>Code for Tampa Bay</w:t>
+      </w:r>
+    </w:p>
+    <w:p>
+      <w:pPr>
+        <w:pStyle w:val="ListParagraph"/>
+        <w:numPr>
+          <w:ilvl w:val="0"/>
+          <w:numId w:val="18"/>
+        </w:numPr>
+        <w:spacing w:line="259" w:lineRule="auto"/>
+        <w:rPr>
+          <w:rFonts w:cs="Arial"/>
+        </w:rPr>
+      </w:pPr>
       <w:r>
         <w:rPr>
           <w:rFonts w:cs="Arial"/>

</xml_diff>